<commit_message>
ca ira pour aujourd hui
</commit_message>
<xml_diff>
--- a/ui/Altalents.MVC/Templates/Template_DT_Altea_2024_FirstPage - Copy.docx
+++ b/ui/Altalents.MVC/Templates/Template_DT_Altea_2024_FirstPage - Copy.docx
@@ -1431,6 +1431,93 @@
               </w:rPr>
             </w:pPr>
             <w:r>
+              <w:rPr>
+                <w:b/>
+                <w:bCs/>
+                <w:noProof/>
+                <w:sz w:val="32"/>
+                <w:szCs w:val="32"/>
+              </w:rPr>
+              <mc:AlternateContent>
+                <mc:Choice Requires="wps">
+                  <w:drawing>
+                    <wp:anchor distT="0" distB="0" distL="114300" distR="114300" simplePos="0" relativeHeight="251664384" behindDoc="1" locked="0" layoutInCell="1" allowOverlap="1" wp14:anchorId="6FFE667A" wp14:editId="43B91F1C">
+                      <wp:simplePos x="0" y="0"/>
+                      <wp:positionH relativeFrom="column">
+                        <wp:posOffset>-1164590</wp:posOffset>
+                      </wp:positionH>
+                      <wp:positionV relativeFrom="paragraph">
+                        <wp:posOffset>-731520</wp:posOffset>
+                      </wp:positionV>
+                      <wp:extent cx="5803900" cy="2217420"/>
+                      <wp:effectExtent l="476250" t="342900" r="501650" b="544830"/>
+                      <wp:wrapNone/>
+                      <wp:docPr id="882804066" name="Rectangle 21"/>
+                      <wp:cNvGraphicFramePr/>
+                      <a:graphic xmlns:a="http://schemas.openxmlformats.org/drawingml/2006/main">
+                        <a:graphicData uri="http://schemas.microsoft.com/office/word/2010/wordprocessingShape">
+                          <wps:wsp>
+                            <wps:cNvSpPr/>
+                            <wps:spPr>
+                              <a:xfrm>
+                                <a:off x="0" y="0"/>
+                                <a:ext cx="5803900" cy="2217420"/>
+                              </a:xfrm>
+                              <a:prstGeom prst="rect">
+                                <a:avLst/>
+                              </a:prstGeom>
+                              <a:effectLst>
+                                <a:outerShdw blurRad="552229" dist="72846" dir="5400000" sx="102000" sy="102000" algn="t" rotWithShape="0">
+                                  <a:srgbClr val="6165C3">
+                                    <a:alpha val="29000"/>
+                                  </a:srgbClr>
+                                </a:outerShdw>
+                              </a:effectLst>
+                            </wps:spPr>
+                            <wps:style>
+                              <a:lnRef idx="2">
+                                <a:schemeClr val="accent1">
+                                  <a:shade val="15000"/>
+                                </a:schemeClr>
+                              </a:lnRef>
+                              <a:fillRef idx="1">
+                                <a:schemeClr val="accent1"/>
+                              </a:fillRef>
+                              <a:effectRef idx="0">
+                                <a:schemeClr val="accent1"/>
+                              </a:effectRef>
+                              <a:fontRef idx="minor">
+                                <a:schemeClr val="lt1"/>
+                              </a:fontRef>
+                            </wps:style>
+                            <wps:bodyPr rot="0" spcFirstLastPara="0" vertOverflow="overflow" horzOverflow="overflow" vert="horz" wrap="square" lIns="91440" tIns="45720" rIns="91440" bIns="45720" numCol="1" spcCol="0" rtlCol="0" fromWordArt="0" anchor="ctr" anchorCtr="0" forceAA="0" compatLnSpc="1">
+                              <a:prstTxWarp prst="textNoShape">
+                                <a:avLst/>
+                              </a:prstTxWarp>
+                              <a:noAutofit/>
+                            </wps:bodyPr>
+                          </wps:wsp>
+                        </a:graphicData>
+                      </a:graphic>
+                      <wp14:sizeRelH relativeFrom="margin">
+                        <wp14:pctWidth>0</wp14:pctWidth>
+                      </wp14:sizeRelH>
+                      <wp14:sizeRelV relativeFrom="margin">
+                        <wp14:pctHeight>0</wp14:pctHeight>
+                      </wp14:sizeRelV>
+                    </wp:anchor>
+                  </w:drawing>
+                </mc:Choice>
+                <mc:Fallback>
+                  <w:pict>
+                    <v:rect w14:anchorId="3DCCB9CE" id="Rectangle 21" o:spid="_x0000_s1026" style="position:absolute;margin-left:-91.7pt;margin-top:-57.6pt;width:457pt;height:174.6pt;z-index:-251652096;visibility:visible;mso-wrap-style:square;mso-width-percent:0;mso-height-percent:0;mso-wrap-distance-left:9pt;mso-wrap-distance-top:0;mso-wrap-distance-right:9pt;mso-wrap-distance-bottom:0;mso-position-horizontal:absolute;mso-position-horizontal-relative:text;mso-position-vertical:absolute;mso-position-vertical-relative:text;mso-width-percent:0;mso-height-percent:0;mso-width-relative:margin;mso-height-relative:margin;v-text-anchor:middle" o:gfxdata="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" fillcolor="#156082 [3204]" strokecolor="#030e13 [484]" strokeweight="1pt">
+                      <v:shadow on="t" type="perspective" color="#6165c3" opacity="19005f" origin=",-.5" offset="0,2.0235mm" matrix="66847f,,,66847f"/>
+                    </v:rect>
+                  </w:pict>
+                </mc:Fallback>
+              </mc:AlternateContent>
+            </w:r>
+            <w:r>
               <w:t>{{FOCUS_NB_YEAR_EXP}}</w:t>
             </w:r>
           </w:p>
@@ -1538,124 +1625,16 @@
       </w:pPr>
       <w:r>
         <w:rPr>
-          <w:b/>
-          <w:bCs/>
-          <w:noProof/>
-          <w:sz w:val="32"/>
-          <w:szCs w:val="32"/>
-        </w:rPr>
-        <mc:AlternateContent>
-          <mc:Choice Requires="wps">
-            <w:drawing>
-              <wp:anchor distT="0" distB="0" distL="114300" distR="114300" simplePos="0" relativeHeight="251664384" behindDoc="1" locked="0" layoutInCell="1" allowOverlap="1" wp14:anchorId="6FFE667A" wp14:editId="7F206A06">
-                <wp:simplePos x="0" y="0"/>
-                <wp:positionH relativeFrom="column">
-                  <wp:posOffset>456372</wp:posOffset>
-                </wp:positionH>
-                <wp:positionV relativeFrom="paragraph">
-                  <wp:posOffset>379095</wp:posOffset>
-                </wp:positionV>
-                <wp:extent cx="5803900" cy="2217420"/>
-                <wp:effectExtent l="476250" t="342900" r="501650" b="544830"/>
-                <wp:wrapNone/>
-                <wp:docPr id="882804066" name="Rectangle 21"/>
-                <wp:cNvGraphicFramePr/>
-                <a:graphic xmlns:a="http://schemas.openxmlformats.org/drawingml/2006/main">
-                  <a:graphicData uri="http://schemas.microsoft.com/office/word/2010/wordprocessingShape">
-                    <wps:wsp>
-                      <wps:cNvSpPr/>
-                      <wps:spPr>
-                        <a:xfrm>
-                          <a:off x="0" y="0"/>
-                          <a:ext cx="5803900" cy="2217420"/>
-                        </a:xfrm>
-                        <a:prstGeom prst="rect">
-                          <a:avLst/>
-                        </a:prstGeom>
-                        <a:effectLst>
-                          <a:outerShdw blurRad="552229" dist="72846" dir="5400000" sx="102000" sy="102000" algn="t" rotWithShape="0">
-                            <a:srgbClr val="6165C3">
-                              <a:alpha val="29000"/>
-                            </a:srgbClr>
-                          </a:outerShdw>
-                        </a:effectLst>
-                      </wps:spPr>
-                      <wps:style>
-                        <a:lnRef idx="2">
-                          <a:schemeClr val="accent1">
-                            <a:shade val="15000"/>
-                          </a:schemeClr>
-                        </a:lnRef>
-                        <a:fillRef idx="1">
-                          <a:schemeClr val="accent1"/>
-                        </a:fillRef>
-                        <a:effectRef idx="0">
-                          <a:schemeClr val="accent1"/>
-                        </a:effectRef>
-                        <a:fontRef idx="minor">
-                          <a:schemeClr val="lt1"/>
-                        </a:fontRef>
-                      </wps:style>
-                      <wps:bodyPr rot="0" spcFirstLastPara="0" vertOverflow="overflow" horzOverflow="overflow" vert="horz" wrap="square" lIns="91440" tIns="45720" rIns="91440" bIns="45720" numCol="1" spcCol="0" rtlCol="0" fromWordArt="0" anchor="ctr" anchorCtr="0" forceAA="0" compatLnSpc="1">
-                        <a:prstTxWarp prst="textNoShape">
-                          <a:avLst/>
-                        </a:prstTxWarp>
-                        <a:noAutofit/>
-                      </wps:bodyPr>
-                    </wps:wsp>
-                  </a:graphicData>
-                </a:graphic>
-                <wp14:sizeRelH relativeFrom="margin">
-                  <wp14:pctWidth>0</wp14:pctWidth>
-                </wp14:sizeRelH>
-                <wp14:sizeRelV relativeFrom="margin">
-                  <wp14:pctHeight>0</wp14:pctHeight>
-                </wp14:sizeRelV>
-              </wp:anchor>
-            </w:drawing>
-          </mc:Choice>
-          <mc:Fallback>
-            <w:pict>
-              <v:rect w14:anchorId="15EDC1F8" id="Rectangle 21" o:spid="_x0000_s1026" style="position:absolute;margin-left:35.95pt;margin-top:29.85pt;width:457pt;height:174.6pt;z-index:-251652096;visibility:visible;mso-wrap-style:square;mso-width-percent:0;mso-height-percent:0;mso-wrap-distance-left:9pt;mso-wrap-distance-top:0;mso-wrap-distance-right:9pt;mso-wrap-distance-bottom:0;mso-position-horizontal:absolute;mso-position-horizontal-relative:text;mso-position-vertical:absolute;mso-position-vertical-relative:text;mso-width-percent:0;mso-height-percent:0;mso-width-relative:margin;mso-height-relative:margin;v-text-anchor:middle" o:gfxdata="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" fillcolor="#156082 [3204]" strokecolor="#030e13 [484]" strokeweight="1pt">
-                <v:shadow on="t" type="perspective" color="#6165c3" opacity="19005f" origin=",-.5" offset="0,2.0235mm" matrix="66847f,,,66847f"/>
-              </v:rect>
-            </w:pict>
-          </mc:Fallback>
-        </mc:AlternateContent>
-      </w:r>
-    </w:p>
-    <w:p>
-      <w:pPr>
-        <w:rPr>
-          <w:b/>
-          <w:bCs/>
-          <w:sz w:val="2"/>
-          <w:szCs w:val="2"/>
-        </w:rPr>
-      </w:pPr>
-    </w:p>
-    <w:p>
-      <w:pPr>
-        <w:rPr>
-          <w:b/>
-          <w:bCs/>
-          <w:color w:val="1D2263"/>
-          <w:sz w:val="36"/>
-          <w:szCs w:val="36"/>
-        </w:rPr>
-      </w:pPr>
-      <w:r>
-        <w:rPr>
           <w:noProof/>
         </w:rPr>
         <w:drawing>
-          <wp:anchor distT="114300" distB="114300" distL="114300" distR="114300" simplePos="0" relativeHeight="251657214" behindDoc="0" locked="0" layoutInCell="1" hidden="0" allowOverlap="1" wp14:anchorId="592CE7DA" wp14:editId="4AD9D18E">
+          <wp:anchor distT="114300" distB="114300" distL="114300" distR="114300" simplePos="0" relativeHeight="251657214" behindDoc="0" locked="0" layoutInCell="1" hidden="0" allowOverlap="1" wp14:anchorId="592CE7DA" wp14:editId="42176A42">
             <wp:simplePos x="0" y="0"/>
             <wp:positionH relativeFrom="column">
-              <wp:posOffset>3025775</wp:posOffset>
+              <wp:posOffset>3511550</wp:posOffset>
             </wp:positionH>
             <wp:positionV relativeFrom="page">
-              <wp:posOffset>6757035</wp:posOffset>
+              <wp:posOffset>7795260</wp:posOffset>
             </wp:positionV>
             <wp:extent cx="4070350" cy="3597910"/>
             <wp:effectExtent l="0" t="0" r="6350" b="2540"/>
@@ -1702,389 +1681,697 @@
           </wp:anchor>
         </w:drawing>
       </w:r>
+      <w:r>
+        <w:rPr>
+          <w:b/>
+          <w:bCs/>
+          <w:sz w:val="32"/>
+          <w:szCs w:val="32"/>
+        </w:rPr>
+        <w:br/>
+      </w:r>
     </w:p>
     <w:p>
       <w:pPr>
-        <w:spacing w:after="0" w:line="240" w:lineRule="auto"/>
+        <w:rPr>
+          <w:b/>
+          <w:bCs/>
+          <w:sz w:val="32"/>
+          <w:szCs w:val="32"/>
+        </w:rPr>
+      </w:pPr>
+    </w:p>
+    <w:tbl>
+      <w:tblPr>
+        <w:tblStyle w:val="TableGrid"/>
+        <w:tblW w:w="10514" w:type="dxa"/>
+        <w:tblBorders>
+          <w:top w:val="none" w:sz="0" w:space="0" w:color="auto"/>
+          <w:left w:val="none" w:sz="0" w:space="0" w:color="auto"/>
+          <w:bottom w:val="none" w:sz="0" w:space="0" w:color="auto"/>
+          <w:right w:val="none" w:sz="0" w:space="0" w:color="auto"/>
+          <w:insideH w:val="none" w:sz="0" w:space="0" w:color="auto"/>
+          <w:insideV w:val="none" w:sz="0" w:space="0" w:color="auto"/>
+        </w:tblBorders>
+        <w:shd w:val="clear" w:color="auto" w:fill="FFFFFF" w:themeFill="background1"/>
+        <w:tblCellMar>
+          <w:top w:w="113" w:type="dxa"/>
+          <w:bottom w:w="113" w:type="dxa"/>
+        </w:tblCellMar>
+        <w:tblLook w:val="04A0" w:firstRow="1" w:lastRow="0" w:firstColumn="1" w:lastColumn="0" w:noHBand="0" w:noVBand="1"/>
+      </w:tblPr>
+      <w:tblGrid>
+        <w:gridCol w:w="876"/>
+        <w:gridCol w:w="1534"/>
+        <w:gridCol w:w="8046"/>
+        <w:gridCol w:w="58"/>
+      </w:tblGrid>
+      <w:tr>
+        <w:tc>
+          <w:tcPr>
+            <w:tcW w:w="876" w:type="dxa"/>
+            <w:shd w:val="clear" w:color="auto" w:fill="FFFFFF" w:themeFill="background1"/>
+            <w:vAlign w:val="center"/>
+          </w:tcPr>
+          <w:p>
+            <w:pPr>
+              <w:rPr>
+                <w:b/>
+                <w:bCs/>
+                <w:color w:val="7A4AFF"/>
+                <w:sz w:val="36"/>
+                <w:szCs w:val="36"/>
+              </w:rPr>
+            </w:pPr>
+            <w:r>
+              <w:rPr>
+                <w:b/>
+                <w:bCs/>
+                <w:noProof/>
+                <w:color w:val="1D2263"/>
+              </w:rPr>
+              <w:drawing>
+                <wp:inline distT="0" distB="0" distL="0" distR="0" wp14:anchorId="60E00FFA" wp14:editId="0ED1D725">
+                  <wp:extent cx="419100" cy="419100"/>
+                  <wp:effectExtent l="0" t="0" r="0" b="0"/>
+                  <wp:docPr id="1226535744" name="Image 11" descr="Une image contenant objets en métal, vitesse, cercle, roue&#10;&#10;Description générée automatiquement"/>
+                  <wp:cNvGraphicFramePr>
+                    <a:graphicFrameLocks xmlns:a="http://schemas.openxmlformats.org/drawingml/2006/main" noChangeAspect="1"/>
+                  </wp:cNvGraphicFramePr>
+                  <a:graphic xmlns:a="http://schemas.openxmlformats.org/drawingml/2006/main">
+                    <a:graphicData uri="http://schemas.openxmlformats.org/drawingml/2006/picture">
+                      <pic:pic xmlns:pic="http://schemas.openxmlformats.org/drawingml/2006/picture">
+                        <pic:nvPicPr>
+                          <pic:cNvPr id="1226535744" name="Image 11" descr="Une image contenant objets en métal, vitesse, cercle, roue&#10;&#10;Description générée automatiquement"/>
+                          <pic:cNvPicPr/>
+                        </pic:nvPicPr>
+                        <pic:blipFill>
+                          <a:blip r:embed="rId20" cstate="print">
+                            <a:extLst>
+                              <a:ext uri="{28A0092B-C50C-407E-A947-70E740481C1C}">
+                                <a14:useLocalDpi xmlns:a14="http://schemas.microsoft.com/office/drawing/2010/main" val="0"/>
+                              </a:ext>
+                            </a:extLst>
+                          </a:blip>
+                          <a:stretch>
+                            <a:fillRect/>
+                          </a:stretch>
+                        </pic:blipFill>
+                        <pic:spPr>
+                          <a:xfrm flipH="1">
+                            <a:off x="0" y="0"/>
+                            <a:ext cx="419100" cy="419100"/>
+                          </a:xfrm>
+                          <a:prstGeom prst="rect">
+                            <a:avLst/>
+                          </a:prstGeom>
+                        </pic:spPr>
+                      </pic:pic>
+                    </a:graphicData>
+                  </a:graphic>
+                </wp:inline>
+              </w:drawing>
+            </w:r>
+          </w:p>
+        </w:tc>
+        <w:tc>
+          <w:tcPr>
+            <w:tcW w:w="9638" w:type="dxa"/>
+            <w:gridSpan w:val="3"/>
+            <w:shd w:val="clear" w:color="auto" w:fill="FFFFFF" w:themeFill="background1"/>
+            <w:vAlign w:val="center"/>
+          </w:tcPr>
+          <w:p>
+            <w:pPr>
+              <w:rPr>
+                <w:b/>
+                <w:bCs/>
+                <w:color w:val="7A4AFF"/>
+                <w:sz w:val="36"/>
+                <w:szCs w:val="36"/>
+              </w:rPr>
+            </w:pPr>
+            <w:r>
+              <w:rPr>
+                <w:b/>
+                <w:bCs/>
+                <w:color w:val="1D2263"/>
+                <w:sz w:val="36"/>
+                <w:szCs w:val="36"/>
+              </w:rPr>
+              <w:t xml:space="preserve">Compétences </w:t>
+            </w:r>
+            <w:r>
+              <w:rPr>
+                <w:b/>
+                <w:bCs/>
+                <w:color w:val="7A4AFF"/>
+                <w:sz w:val="36"/>
+                <w:szCs w:val="36"/>
+              </w:rPr>
+              <w:t>Techniques</w:t>
+            </w:r>
+          </w:p>
+        </w:tc>
+      </w:tr>
+      <w:tr>
+        <w:trPr>
+          <w:trHeight w:val="157"/>
+        </w:trPr>
+        <w:tc>
+          <w:tcPr>
+            <w:tcW w:w="876" w:type="dxa"/>
+            <w:shd w:val="clear" w:color="auto" w:fill="FFFFFF" w:themeFill="background1"/>
+            <w:vAlign w:val="center"/>
+          </w:tcPr>
+          <w:p>
+            <w:pPr>
+              <w:rPr>
+                <w:b/>
+                <w:bCs/>
+                <w:noProof/>
+                <w:color w:val="1D2263"/>
+              </w:rPr>
+            </w:pPr>
+          </w:p>
+        </w:tc>
+        <w:tc>
+          <w:tcPr>
+            <w:tcW w:w="9638" w:type="dxa"/>
+            <w:gridSpan w:val="3"/>
+            <w:shd w:val="clear" w:color="auto" w:fill="FFFFFF" w:themeFill="background1"/>
+            <w:vAlign w:val="center"/>
+          </w:tcPr>
+          <w:p>
+            <w:pPr>
+              <w:rPr>
+                <w:b/>
+                <w:bCs/>
+                <w:color w:val="1D2263"/>
+                <w:sz w:val="16"/>
+                <w:szCs w:val="16"/>
+              </w:rPr>
+            </w:pPr>
+          </w:p>
+        </w:tc>
+      </w:tr>
+      <w:tr>
+        <w:tblPrEx>
+          <w:tblBorders>
+            <w:top w:val="single" w:sz="4" w:space="0" w:color="C0B6FF"/>
+            <w:left w:val="single" w:sz="4" w:space="0" w:color="C0B6FF"/>
+            <w:bottom w:val="single" w:sz="4" w:space="0" w:color="C0B6FF"/>
+            <w:right w:val="single" w:sz="4" w:space="0" w:color="C0B6FF"/>
+            <w:insideH w:val="single" w:sz="4" w:space="0" w:color="C0B6FF"/>
+          </w:tblBorders>
+          <w:shd w:val="clear" w:color="auto" w:fill="auto"/>
+        </w:tblPrEx>
+        <w:trPr>
+          <w:gridAfter w:val="1"/>
+          <w:wAfter w:w="58" w:type="dxa"/>
+        </w:trPr>
+        <w:tc>
+          <w:tcPr>
+            <w:tcW w:w="2410" w:type="dxa"/>
+            <w:gridSpan w:val="2"/>
+            <w:shd w:val="clear" w:color="auto" w:fill="E7E6FF"/>
+          </w:tcPr>
+          <w:p>
+            <w:pPr>
+              <w:jc w:val="right"/>
+              <w:rPr>
+                <w:b/>
+                <w:bCs/>
+                <w:color w:val="7A4AFF"/>
+                <w:sz w:val="36"/>
+                <w:szCs w:val="36"/>
+              </w:rPr>
+            </w:pPr>
+            <w:r>
+              <w:rPr>
+                <w:b/>
+                <w:bCs/>
+                <w:color w:val="1D2263"/>
+              </w:rPr>
+              <w:t xml:space="preserve">Soft </w:t>
+            </w:r>
+            <w:proofErr w:type="spellStart"/>
+            <w:r>
+              <w:rPr>
+                <w:b/>
+                <w:bCs/>
+                <w:color w:val="1D2263"/>
+              </w:rPr>
+              <w:t>Skills</w:t>
+            </w:r>
+            <w:proofErr w:type="spellEnd"/>
+          </w:p>
+        </w:tc>
+        <w:tc>
+          <w:tcPr>
+            <w:tcW w:w="8046" w:type="dxa"/>
+          </w:tcPr>
+          <w:p>
+            <w:pPr>
+              <w:rPr>
+                <w:b/>
+                <w:bCs/>
+                <w:color w:val="7A4AFF"/>
+                <w:sz w:val="36"/>
+                <w:szCs w:val="36"/>
+                <w:lang w:val="en-CA"/>
+              </w:rPr>
+            </w:pPr>
+            <w:r>
+              <w:rPr>
+                <w:rFonts w:ascii="DM Sans 14pt" w:hAnsi="DM Sans 14pt"/>
+                <w:color w:val="6165C3"/>
+                <w:sz w:val="20"/>
+                <w:szCs w:val="20"/>
+                <w:lang w:val="en-CA"/>
+              </w:rPr>
+              <w:t>{{COMPETENCES_SOFT_SKILLS}}</w:t>
+            </w:r>
+          </w:p>
+        </w:tc>
+      </w:tr>
+      <w:tr>
+        <w:tblPrEx>
+          <w:tblBorders>
+            <w:top w:val="single" w:sz="4" w:space="0" w:color="C0B6FF"/>
+            <w:left w:val="single" w:sz="4" w:space="0" w:color="C0B6FF"/>
+            <w:bottom w:val="single" w:sz="4" w:space="0" w:color="C0B6FF"/>
+            <w:right w:val="single" w:sz="4" w:space="0" w:color="C0B6FF"/>
+            <w:insideH w:val="single" w:sz="4" w:space="0" w:color="C0B6FF"/>
+          </w:tblBorders>
+          <w:shd w:val="clear" w:color="auto" w:fill="auto"/>
+        </w:tblPrEx>
+        <w:trPr>
+          <w:gridAfter w:val="1"/>
+          <w:wAfter w:w="58" w:type="dxa"/>
+        </w:trPr>
+        <w:tc>
+          <w:tcPr>
+            <w:tcW w:w="2410" w:type="dxa"/>
+            <w:gridSpan w:val="2"/>
+            <w:shd w:val="clear" w:color="auto" w:fill="E7E6FF"/>
+          </w:tcPr>
+          <w:p>
+            <w:pPr>
+              <w:jc w:val="right"/>
+              <w:rPr>
+                <w:b/>
+                <w:bCs/>
+                <w:color w:val="7A4AFF"/>
+                <w:sz w:val="36"/>
+                <w:szCs w:val="36"/>
+              </w:rPr>
+            </w:pPr>
+            <w:r>
+              <w:rPr>
+                <w:b/>
+                <w:bCs/>
+                <w:color w:val="1D2263"/>
+              </w:rPr>
+              <w:t>Domaines</w:t>
+            </w:r>
+          </w:p>
+        </w:tc>
+        <w:tc>
+          <w:tcPr>
+            <w:tcW w:w="8046" w:type="dxa"/>
+          </w:tcPr>
+          <w:p>
+            <w:pPr>
+              <w:pStyle w:val="Intrieurtableau"/>
+              <w:numPr>
+                <w:ilvl w:val="0"/>
+                <w:numId w:val="0"/>
+              </w:numPr>
+            </w:pPr>
+            <w:r>
+              <w:rPr>
+                <w:lang w:val="en-CA"/>
+              </w:rPr>
+              <w:t>{{COMPETENCES_DOMAINES}}</w:t>
+            </w:r>
+          </w:p>
+        </w:tc>
+      </w:tr>
+      <w:tr>
+        <w:tblPrEx>
+          <w:tblBorders>
+            <w:top w:val="single" w:sz="4" w:space="0" w:color="C0B6FF"/>
+            <w:left w:val="single" w:sz="4" w:space="0" w:color="C0B6FF"/>
+            <w:bottom w:val="single" w:sz="4" w:space="0" w:color="C0B6FF"/>
+            <w:right w:val="single" w:sz="4" w:space="0" w:color="C0B6FF"/>
+            <w:insideH w:val="single" w:sz="4" w:space="0" w:color="C0B6FF"/>
+          </w:tblBorders>
+          <w:shd w:val="clear" w:color="auto" w:fill="auto"/>
+        </w:tblPrEx>
+        <w:trPr>
+          <w:gridAfter w:val="1"/>
+          <w:wAfter w:w="58" w:type="dxa"/>
+        </w:trPr>
+        <w:tc>
+          <w:tcPr>
+            <w:tcW w:w="2410" w:type="dxa"/>
+            <w:gridSpan w:val="2"/>
+            <w:shd w:val="clear" w:color="auto" w:fill="E7E6FF"/>
+          </w:tcPr>
+          <w:p>
+            <w:pPr>
+              <w:jc w:val="right"/>
+              <w:rPr>
+                <w:b/>
+                <w:bCs/>
+                <w:color w:val="7A4AFF"/>
+                <w:sz w:val="36"/>
+                <w:szCs w:val="36"/>
+              </w:rPr>
+            </w:pPr>
+            <w:proofErr w:type="spellStart"/>
+            <w:r>
+              <w:rPr>
+                <w:b/>
+                <w:bCs/>
+                <w:color w:val="1D2263"/>
+              </w:rPr>
+              <w:t>Languages</w:t>
+            </w:r>
+            <w:proofErr w:type="spellEnd"/>
+          </w:p>
+        </w:tc>
+        <w:tc>
+          <w:tcPr>
+            <w:tcW w:w="8046" w:type="dxa"/>
+          </w:tcPr>
+          <w:p>
+            <w:pPr>
+              <w:pStyle w:val="Intrieurtableau"/>
+              <w:numPr>
+                <w:ilvl w:val="0"/>
+                <w:numId w:val="0"/>
+              </w:numPr>
+            </w:pPr>
+            <w:r>
+              <w:t>{{COMPETENCES_LANGUAGES_PROG}}</w:t>
+            </w:r>
+            <w:r>
+              <w:t xml:space="preserve"> </w:t>
+            </w:r>
+          </w:p>
+        </w:tc>
+      </w:tr>
+      <w:tr>
+        <w:tblPrEx>
+          <w:tblBorders>
+            <w:top w:val="single" w:sz="4" w:space="0" w:color="C0B6FF"/>
+            <w:left w:val="single" w:sz="4" w:space="0" w:color="C0B6FF"/>
+            <w:bottom w:val="single" w:sz="4" w:space="0" w:color="C0B6FF"/>
+            <w:right w:val="single" w:sz="4" w:space="0" w:color="C0B6FF"/>
+            <w:insideH w:val="single" w:sz="4" w:space="0" w:color="C0B6FF"/>
+          </w:tblBorders>
+          <w:shd w:val="clear" w:color="auto" w:fill="auto"/>
+        </w:tblPrEx>
+        <w:trPr>
+          <w:gridAfter w:val="1"/>
+          <w:wAfter w:w="58" w:type="dxa"/>
+        </w:trPr>
+        <w:tc>
+          <w:tcPr>
+            <w:tcW w:w="2410" w:type="dxa"/>
+            <w:gridSpan w:val="2"/>
+            <w:shd w:val="clear" w:color="auto" w:fill="E7E6FF"/>
+          </w:tcPr>
+          <w:p>
+            <w:pPr>
+              <w:jc w:val="right"/>
+              <w:rPr>
+                <w:b/>
+                <w:bCs/>
+                <w:color w:val="7A4AFF"/>
+                <w:sz w:val="36"/>
+                <w:szCs w:val="36"/>
+              </w:rPr>
+            </w:pPr>
+            <w:r>
+              <w:rPr>
+                <w:b/>
+                <w:bCs/>
+                <w:color w:val="1D2263"/>
+              </w:rPr>
+              <w:t>Bases de données</w:t>
+            </w:r>
+          </w:p>
+        </w:tc>
+        <w:tc>
+          <w:tcPr>
+            <w:tcW w:w="8046" w:type="dxa"/>
+          </w:tcPr>
+          <w:p>
+            <w:pPr>
+              <w:pStyle w:val="Intrieurtableau"/>
+              <w:numPr>
+                <w:ilvl w:val="0"/>
+                <w:numId w:val="0"/>
+              </w:numPr>
+            </w:pPr>
+            <w:r>
+              <w:t>{{COMPETENCES_BDD}}</w:t>
+            </w:r>
+          </w:p>
+        </w:tc>
+      </w:tr>
+      <w:tr>
+        <w:tblPrEx>
+          <w:tblBorders>
+            <w:top w:val="single" w:sz="4" w:space="0" w:color="C0B6FF"/>
+            <w:left w:val="single" w:sz="4" w:space="0" w:color="C0B6FF"/>
+            <w:bottom w:val="single" w:sz="4" w:space="0" w:color="C0B6FF"/>
+            <w:right w:val="single" w:sz="4" w:space="0" w:color="C0B6FF"/>
+            <w:insideH w:val="single" w:sz="4" w:space="0" w:color="C0B6FF"/>
+          </w:tblBorders>
+          <w:shd w:val="clear" w:color="auto" w:fill="auto"/>
+        </w:tblPrEx>
+        <w:trPr>
+          <w:gridAfter w:val="1"/>
+          <w:wAfter w:w="58" w:type="dxa"/>
+        </w:trPr>
+        <w:tc>
+          <w:tcPr>
+            <w:tcW w:w="2410" w:type="dxa"/>
+            <w:gridSpan w:val="2"/>
+            <w:shd w:val="clear" w:color="auto" w:fill="E7E6FF"/>
+          </w:tcPr>
+          <w:p>
+            <w:pPr>
+              <w:jc w:val="right"/>
+              <w:rPr>
+                <w:b/>
+                <w:bCs/>
+                <w:color w:val="7A4AFF"/>
+                <w:sz w:val="36"/>
+                <w:szCs w:val="36"/>
+              </w:rPr>
+            </w:pPr>
+            <w:r>
+              <w:rPr>
+                <w:b/>
+                <w:bCs/>
+                <w:color w:val="1D2263"/>
+              </w:rPr>
+              <w:t>Méthodologie</w:t>
+            </w:r>
+          </w:p>
+        </w:tc>
+        <w:tc>
+          <w:tcPr>
+            <w:tcW w:w="8046" w:type="dxa"/>
+          </w:tcPr>
+          <w:p>
+            <w:pPr>
+              <w:pStyle w:val="Intrieurtableau"/>
+              <w:numPr>
+                <w:ilvl w:val="0"/>
+                <w:numId w:val="0"/>
+              </w:numPr>
+            </w:pPr>
+            <w:r>
+              <w:t>{{COMPETENCES_METHODOLOGIE}}</w:t>
+            </w:r>
+          </w:p>
+        </w:tc>
+      </w:tr>
+    </w:tbl>
+    <w:p>
+      <w:pPr>
         <w:rPr>
           <w:b/>
           <w:bCs/>
           <w:color w:val="7A4AFF"/>
-          <w:sz w:val="10"/>
-          <w:szCs w:val="10"/>
+          <w:sz w:val="36"/>
+          <w:szCs w:val="36"/>
+          <w:lang w:val="en-US"/>
         </w:rPr>
       </w:pPr>
     </w:p>
+    <w:tbl>
+      <w:tblPr>
+        <w:tblStyle w:val="TableGrid"/>
+        <w:tblW w:w="10514" w:type="dxa"/>
+        <w:tblBorders>
+          <w:top w:val="none" w:sz="0" w:space="0" w:color="auto"/>
+          <w:left w:val="none" w:sz="0" w:space="0" w:color="auto"/>
+          <w:bottom w:val="none" w:sz="0" w:space="0" w:color="auto"/>
+          <w:right w:val="none" w:sz="0" w:space="0" w:color="auto"/>
+          <w:insideH w:val="none" w:sz="0" w:space="0" w:color="auto"/>
+          <w:insideV w:val="none" w:sz="0" w:space="0" w:color="auto"/>
+        </w:tblBorders>
+        <w:shd w:val="clear" w:color="auto" w:fill="FFFFFF" w:themeFill="background1"/>
+        <w:tblCellMar>
+          <w:top w:w="113" w:type="dxa"/>
+          <w:bottom w:w="113" w:type="dxa"/>
+        </w:tblCellMar>
+        <w:tblLook w:val="04A0" w:firstRow="1" w:lastRow="0" w:firstColumn="1" w:lastColumn="0" w:noHBand="0" w:noVBand="1"/>
+      </w:tblPr>
+      <w:tblGrid>
+        <w:gridCol w:w="876"/>
+        <w:gridCol w:w="9638"/>
+      </w:tblGrid>
+      <w:tr>
+        <w:tc>
+          <w:tcPr>
+            <w:tcW w:w="876" w:type="dxa"/>
+            <w:shd w:val="clear" w:color="auto" w:fill="FFFFFF" w:themeFill="background1"/>
+            <w:vAlign w:val="center"/>
+          </w:tcPr>
+          <w:p>
+            <w:pPr>
+              <w:rPr>
+                <w:b/>
+                <w:bCs/>
+                <w:color w:val="7A4AFF"/>
+                <w:sz w:val="36"/>
+                <w:szCs w:val="36"/>
+              </w:rPr>
+            </w:pPr>
+            <w:r>
+              <w:rPr>
+                <w:b/>
+                <w:bCs/>
+                <w:noProof/>
+                <w:color w:val="1D2263"/>
+              </w:rPr>
+              <w:lastRenderedPageBreak/>
+              <w:drawing>
+                <wp:inline distT="0" distB="0" distL="0" distR="0" wp14:anchorId="17338C0C" wp14:editId="1BAED07D">
+                  <wp:extent cx="419100" cy="419100"/>
+                  <wp:effectExtent l="0" t="0" r="0" b="0"/>
+                  <wp:docPr id="1008012696" name="Image 11" descr="A five stars on a white strip&#10;&#10;Description automatically generated"/>
+                  <wp:cNvGraphicFramePr>
+                    <a:graphicFrameLocks xmlns:a="http://schemas.openxmlformats.org/drawingml/2006/main" noChangeAspect="1"/>
+                  </wp:cNvGraphicFramePr>
+                  <a:graphic xmlns:a="http://schemas.openxmlformats.org/drawingml/2006/main">
+                    <a:graphicData uri="http://schemas.openxmlformats.org/drawingml/2006/picture">
+                      <pic:pic xmlns:pic="http://schemas.openxmlformats.org/drawingml/2006/picture">
+                        <pic:nvPicPr>
+                          <pic:cNvPr id="1008012696" name="Image 11" descr="A five stars on a white strip&#10;&#10;Description automatically generated"/>
+                          <pic:cNvPicPr/>
+                        </pic:nvPicPr>
+                        <pic:blipFill>
+                          <a:blip r:embed="rId21" cstate="print">
+                            <a:extLst>
+                              <a:ext uri="{28A0092B-C50C-407E-A947-70E740481C1C}">
+                                <a14:useLocalDpi xmlns:a14="http://schemas.microsoft.com/office/drawing/2010/main" val="0"/>
+                              </a:ext>
+                            </a:extLst>
+                          </a:blip>
+                          <a:stretch>
+                            <a:fillRect/>
+                          </a:stretch>
+                        </pic:blipFill>
+                        <pic:spPr>
+                          <a:xfrm flipH="1">
+                            <a:off x="0" y="0"/>
+                            <a:ext cx="419100" cy="419100"/>
+                          </a:xfrm>
+                          <a:prstGeom prst="rect">
+                            <a:avLst/>
+                          </a:prstGeom>
+                        </pic:spPr>
+                      </pic:pic>
+                    </a:graphicData>
+                  </a:graphic>
+                </wp:inline>
+              </w:drawing>
+            </w:r>
+          </w:p>
+        </w:tc>
+        <w:tc>
+          <w:tcPr>
+            <w:tcW w:w="9638" w:type="dxa"/>
+            <w:shd w:val="clear" w:color="auto" w:fill="FFFFFF" w:themeFill="background1"/>
+            <w:vAlign w:val="center"/>
+          </w:tcPr>
+          <w:p>
+            <w:pPr>
+              <w:rPr>
+                <w:b/>
+                <w:bCs/>
+                <w:color w:val="7A4AFF"/>
+                <w:sz w:val="36"/>
+                <w:szCs w:val="36"/>
+              </w:rPr>
+            </w:pPr>
+            <w:r>
+              <w:rPr>
+                <w:b/>
+                <w:bCs/>
+                <w:color w:val="1D2263"/>
+                <w:sz w:val="36"/>
+                <w:szCs w:val="36"/>
+              </w:rPr>
+              <w:t xml:space="preserve">Compétences </w:t>
+            </w:r>
+            <w:r>
+              <w:rPr>
+                <w:b/>
+                <w:bCs/>
+                <w:color w:val="7A4AFF"/>
+                <w:sz w:val="36"/>
+                <w:szCs w:val="36"/>
+              </w:rPr>
+              <w:t>Métier</w:t>
+            </w:r>
+          </w:p>
+        </w:tc>
+      </w:tr>
+    </w:tbl>
     <w:p>
       <w:pPr>
-        <w:spacing w:after="0" w:line="240" w:lineRule="auto"/>
         <w:rPr>
           <w:b/>
           <w:bCs/>
-          <w:color w:val="7A4AFF"/>
-          <w:sz w:val="10"/>
-          <w:szCs w:val="10"/>
+          <w:sz w:val="32"/>
+          <w:szCs w:val="32"/>
+          <w:lang w:val="en-CA"/>
         </w:rPr>
       </w:pPr>
-    </w:p>
-    <w:p>
-      <w:pPr>
-        <w:spacing w:after="0" w:line="240" w:lineRule="auto"/>
+      <w:r>
         <w:rPr>
           <w:b/>
           <w:bCs/>
-          <w:color w:val="7A4AFF"/>
-          <w:sz w:val="10"/>
-          <w:szCs w:val="10"/>
+          <w:sz w:val="32"/>
+          <w:szCs w:val="32"/>
+          <w:lang w:val="en-CA"/>
         </w:rPr>
-      </w:pPr>
-    </w:p>
-    <w:p>
-      <w:pPr>
-        <w:spacing w:after="0" w:line="240" w:lineRule="auto"/>
-        <w:rPr>
-          <w:b/>
-          <w:bCs/>
-          <w:color w:val="7A4AFF"/>
-          <w:sz w:val="10"/>
-          <w:szCs w:val="10"/>
-        </w:rPr>
-      </w:pPr>
-    </w:p>
-    <w:p>
-      <w:pPr>
-        <w:spacing w:after="0" w:line="240" w:lineRule="auto"/>
-        <w:rPr>
-          <w:b/>
-          <w:bCs/>
-          <w:color w:val="7A4AFF"/>
-          <w:sz w:val="10"/>
-          <w:szCs w:val="10"/>
-        </w:rPr>
-      </w:pPr>
-    </w:p>
-    <w:p>
-      <w:pPr>
-        <w:spacing w:after="0" w:line="240" w:lineRule="auto"/>
-        <w:rPr>
-          <w:b/>
-          <w:bCs/>
-          <w:color w:val="7A4AFF"/>
-          <w:sz w:val="10"/>
-          <w:szCs w:val="10"/>
-        </w:rPr>
-      </w:pPr>
-    </w:p>
-    <w:p>
-      <w:pPr>
-        <w:spacing w:after="0" w:line="240" w:lineRule="auto"/>
-        <w:rPr>
-          <w:b/>
-          <w:bCs/>
-          <w:color w:val="7A4AFF"/>
-          <w:sz w:val="10"/>
-          <w:szCs w:val="10"/>
-        </w:rPr>
-      </w:pPr>
-    </w:p>
-    <w:p>
-      <w:pPr>
-        <w:spacing w:after="0" w:line="240" w:lineRule="auto"/>
-        <w:rPr>
-          <w:b/>
-          <w:bCs/>
-          <w:color w:val="7A4AFF"/>
-          <w:sz w:val="10"/>
-          <w:szCs w:val="10"/>
-        </w:rPr>
-      </w:pPr>
-    </w:p>
-    <w:p>
-      <w:pPr>
-        <w:spacing w:after="0" w:line="240" w:lineRule="auto"/>
-        <w:rPr>
-          <w:b/>
-          <w:bCs/>
-          <w:color w:val="7A4AFF"/>
-          <w:sz w:val="10"/>
-          <w:szCs w:val="10"/>
-        </w:rPr>
-      </w:pPr>
-    </w:p>
-    <w:p>
-      <w:pPr>
-        <w:spacing w:after="0" w:line="240" w:lineRule="auto"/>
-        <w:rPr>
-          <w:b/>
-          <w:bCs/>
-          <w:color w:val="7A4AFF"/>
-          <w:sz w:val="10"/>
-          <w:szCs w:val="10"/>
-        </w:rPr>
-      </w:pPr>
-    </w:p>
-    <w:p>
-      <w:pPr>
-        <w:spacing w:after="0" w:line="240" w:lineRule="auto"/>
-        <w:rPr>
-          <w:b/>
-          <w:bCs/>
-          <w:color w:val="7A4AFF"/>
-          <w:sz w:val="10"/>
-          <w:szCs w:val="10"/>
-        </w:rPr>
-      </w:pPr>
-    </w:p>
-    <w:p>
-      <w:pPr>
-        <w:spacing w:after="0" w:line="240" w:lineRule="auto"/>
-        <w:rPr>
-          <w:b/>
-          <w:bCs/>
-          <w:color w:val="7A4AFF"/>
-          <w:sz w:val="10"/>
-          <w:szCs w:val="10"/>
-        </w:rPr>
-      </w:pPr>
-    </w:p>
-    <w:p>
-      <w:pPr>
-        <w:spacing w:after="0" w:line="240" w:lineRule="auto"/>
-        <w:rPr>
-          <w:b/>
-          <w:bCs/>
-          <w:color w:val="7A4AFF"/>
-          <w:sz w:val="10"/>
-          <w:szCs w:val="10"/>
-        </w:rPr>
-      </w:pPr>
-    </w:p>
-    <w:p>
-      <w:pPr>
-        <w:spacing w:after="0" w:line="240" w:lineRule="auto"/>
-        <w:rPr>
-          <w:b/>
-          <w:bCs/>
-          <w:color w:val="7A4AFF"/>
-          <w:sz w:val="10"/>
-          <w:szCs w:val="10"/>
-        </w:rPr>
-      </w:pPr>
-    </w:p>
-    <w:p>
-      <w:pPr>
-        <w:spacing w:after="0" w:line="240" w:lineRule="auto"/>
-        <w:rPr>
-          <w:b/>
-          <w:bCs/>
-          <w:color w:val="7A4AFF"/>
-          <w:sz w:val="10"/>
-          <w:szCs w:val="10"/>
-        </w:rPr>
-      </w:pPr>
-    </w:p>
-    <w:p>
-      <w:pPr>
-        <w:spacing w:after="0" w:line="240" w:lineRule="auto"/>
-        <w:rPr>
-          <w:b/>
-          <w:bCs/>
-          <w:color w:val="7A4AFF"/>
-          <w:sz w:val="10"/>
-          <w:szCs w:val="10"/>
-        </w:rPr>
-      </w:pPr>
-    </w:p>
-    <w:p>
-      <w:pPr>
-        <w:spacing w:after="0" w:line="240" w:lineRule="auto"/>
-        <w:rPr>
-          <w:b/>
-          <w:bCs/>
-          <w:color w:val="7A4AFF"/>
-          <w:sz w:val="10"/>
-          <w:szCs w:val="10"/>
-        </w:rPr>
-      </w:pPr>
-    </w:p>
-    <w:p>
-      <w:pPr>
-        <w:spacing w:after="0" w:line="240" w:lineRule="auto"/>
-        <w:rPr>
-          <w:b/>
-          <w:bCs/>
-          <w:color w:val="7A4AFF"/>
-          <w:sz w:val="10"/>
-          <w:szCs w:val="10"/>
-        </w:rPr>
-      </w:pPr>
-    </w:p>
-    <w:p>
-      <w:pPr>
-        <w:spacing w:after="0" w:line="240" w:lineRule="auto"/>
-        <w:rPr>
-          <w:b/>
-          <w:bCs/>
-          <w:color w:val="7A4AFF"/>
-          <w:sz w:val="10"/>
-          <w:szCs w:val="10"/>
-        </w:rPr>
-      </w:pPr>
-    </w:p>
-    <w:p>
-      <w:pPr>
-        <w:spacing w:after="0" w:line="240" w:lineRule="auto"/>
-        <w:rPr>
-          <w:b/>
-          <w:bCs/>
-          <w:color w:val="7A4AFF"/>
-          <w:sz w:val="10"/>
-          <w:szCs w:val="10"/>
-        </w:rPr>
-      </w:pPr>
-    </w:p>
-    <w:p>
-      <w:pPr>
-        <w:spacing w:after="0" w:line="240" w:lineRule="auto"/>
-        <w:rPr>
-          <w:b/>
-          <w:bCs/>
-          <w:color w:val="7A4AFF"/>
-          <w:sz w:val="10"/>
-          <w:szCs w:val="10"/>
-        </w:rPr>
-      </w:pPr>
-    </w:p>
-    <w:p>
-      <w:pPr>
-        <w:spacing w:after="0" w:line="240" w:lineRule="auto"/>
-        <w:rPr>
-          <w:b/>
-          <w:bCs/>
-          <w:color w:val="7A4AFF"/>
-          <w:sz w:val="10"/>
-          <w:szCs w:val="10"/>
-        </w:rPr>
-      </w:pPr>
-    </w:p>
-    <w:p>
-      <w:pPr>
-        <w:spacing w:after="0" w:line="240" w:lineRule="auto"/>
-        <w:rPr>
-          <w:b/>
-          <w:bCs/>
-          <w:color w:val="7A4AFF"/>
-          <w:sz w:val="10"/>
-          <w:szCs w:val="10"/>
-        </w:rPr>
-      </w:pPr>
-    </w:p>
-    <w:p>
-      <w:pPr>
-        <w:spacing w:after="0" w:line="240" w:lineRule="auto"/>
-        <w:rPr>
-          <w:b/>
-          <w:bCs/>
-          <w:color w:val="7A4AFF"/>
-          <w:sz w:val="10"/>
-          <w:szCs w:val="10"/>
-        </w:rPr>
-      </w:pPr>
-    </w:p>
-    <w:p>
-      <w:pPr>
-        <w:spacing w:after="0" w:line="240" w:lineRule="auto"/>
-        <w:rPr>
-          <w:b/>
-          <w:bCs/>
-          <w:color w:val="7A4AFF"/>
-          <w:sz w:val="10"/>
-          <w:szCs w:val="10"/>
-        </w:rPr>
-      </w:pPr>
-    </w:p>
-    <w:p>
-      <w:pPr>
-        <w:spacing w:after="0" w:line="240" w:lineRule="auto"/>
-        <w:rPr>
-          <w:b/>
-          <w:bCs/>
-          <w:color w:val="7A4AFF"/>
-          <w:sz w:val="10"/>
-          <w:szCs w:val="10"/>
-        </w:rPr>
-      </w:pPr>
-    </w:p>
-    <w:p>
-      <w:pPr>
-        <w:spacing w:after="0" w:line="240" w:lineRule="auto"/>
-        <w:rPr>
-          <w:b/>
-          <w:bCs/>
-          <w:color w:val="7A4AFF"/>
-          <w:sz w:val="10"/>
-          <w:szCs w:val="10"/>
-        </w:rPr>
-      </w:pPr>
-    </w:p>
-    <w:p>
-      <w:pPr>
-        <w:spacing w:after="0" w:line="240" w:lineRule="auto"/>
-        <w:rPr>
-          <w:b/>
-          <w:bCs/>
-          <w:color w:val="7A4AFF"/>
-          <w:sz w:val="10"/>
-          <w:szCs w:val="10"/>
-        </w:rPr>
-      </w:pPr>
-    </w:p>
-    <w:p>
-      <w:pPr>
-        <w:spacing w:after="0" w:line="240" w:lineRule="auto"/>
-        <w:rPr>
-          <w:b/>
-          <w:bCs/>
-          <w:color w:val="7A4AFF"/>
-          <w:sz w:val="10"/>
-          <w:szCs w:val="10"/>
-        </w:rPr>
-      </w:pPr>
-    </w:p>
-    <w:p>
-      <w:pPr>
-        <w:spacing w:after="0" w:line="240" w:lineRule="auto"/>
-        <w:rPr>
-          <w:b/>
-          <w:bCs/>
-          <w:color w:val="7A4AFF"/>
-          <w:sz w:val="10"/>
-          <w:szCs w:val="10"/>
-        </w:rPr>
-      </w:pPr>
-    </w:p>
-    <w:p>
-      <w:pPr>
-        <w:rPr>
-          <w:sz w:val="36"/>
-          <w:szCs w:val="36"/>
-        </w:rPr>
-      </w:pPr>
-    </w:p>
-    <w:p>
-      <w:pPr>
-        <w:tabs>
-          <w:tab w:val="left" w:pos="1590"/>
-        </w:tabs>
-        <w:rPr>
-          <w:sz w:val="36"/>
-          <w:szCs w:val="36"/>
-        </w:rPr>
-      </w:pPr>
+        <w:t>{{TABLEAU_RECURSIF_COMPETENCES_METIER}}</w:t>
+      </w:r>
     </w:p>
     <w:sectPr>
-      <w:headerReference w:type="default" r:id="rId20"/>
-      <w:footerReference w:type="default" r:id="rId21"/>
+      <w:headerReference w:type="default" r:id="rId22"/>
+      <w:footerReference w:type="default" r:id="rId23"/>
       <w:pgSz w:w="11906" w:h="16838"/>
       <w:pgMar w:top="720" w:right="720" w:bottom="720" w:left="720" w:header="708" w:footer="708" w:gutter="0"/>
       <w:cols w:space="708"/>
@@ -2228,42 +2515,27 @@
         <w:sz w:val="18"/>
         <w:szCs w:val="18"/>
       </w:rPr>
-      <w:t xml:space="preserve"> - </w:t>
+      <w:t xml:space="preserve"> </w:t>
     </w:r>
     <w:r>
       <w:rPr>
-        <w:rStyle w:val="Hyperlink"/>
         <w:rFonts w:ascii="DM Sans 14pt" w:eastAsia="Calibri" w:hAnsi="DM Sans 14pt" w:cs="Calibri"/>
-        <w:color w:val="7A4AFF"/>
+        <w:color w:val="1D2263"/>
         <w:sz w:val="18"/>
         <w:szCs w:val="18"/>
         <w:lang w:val="en-CA"/>
       </w:rPr>
-      <w:t>{{</w:t>
+      <w:t xml:space="preserve">- </w:t>
     </w:r>
-    <w:proofErr w:type="gramStart"/>
     <w:r>
       <w:rPr>
-        <w:rStyle w:val="Hyperlink"/>
         <w:rFonts w:ascii="DM Sans 14pt" w:eastAsia="Calibri" w:hAnsi="DM Sans 14pt" w:cs="Calibri"/>
-        <w:color w:val="7A4AFF"/>
+        <w:color w:val="1D2263"/>
         <w:sz w:val="18"/>
         <w:szCs w:val="18"/>
         <w:lang w:val="en-CA"/>
       </w:rPr>
-      <w:t>EMAIL</w:t>
-    </w:r>
-    <w:proofErr w:type="gramEnd"/>
-    <w:r>
-      <w:rPr>
-        <w:rStyle w:val="Hyperlink"/>
-        <w:rFonts w:ascii="DM Sans 14pt" w:eastAsia="Calibri" w:hAnsi="DM Sans 14pt" w:cs="Calibri"/>
-        <w:color w:val="7A4AFF"/>
-        <w:sz w:val="18"/>
-        <w:szCs w:val="18"/>
-        <w:lang w:val="en-CA"/>
-      </w:rPr>
-      <w:t>_CO}}</w:t>
+      <w:t>{{PHONE_CO}}</w:t>
     </w:r>
   </w:p>
 </w:ftr>
@@ -2442,14 +2714,14 @@
         <v:path o:extrusionok="f" gradientshapeok="t" o:connecttype="rect"/>
         <o:lock v:ext="edit" aspectratio="t"/>
       </v:shapetype>
-      <v:shape id="_x0000_i1080" type="#_x0000_t75" style="width:13.5pt;height:13.5pt;visibility:visible;mso-wrap-style:square" o:bullet="t">
+      <v:shape id="_x0000_i1036" type="#_x0000_t75" style="width:13.5pt;height:13.5pt;visibility:visible;mso-wrap-style:square" o:bullet="t">
         <v:imagedata r:id="rId1" o:title=""/>
       </v:shape>
     </w:pict>
   </w:numPicBullet>
   <w:numPicBullet w:numPicBulletId="1">
     <w:pict>
-      <v:shape id="_x0000_i1081" type="#_x0000_t75" style="width:13.5pt;height:13.5pt;visibility:visible;mso-wrap-style:square" o:bullet="t">
+      <v:shape id="_x0000_i1037" type="#_x0000_t75" style="width:13.5pt;height:13.5pt;visibility:visible;mso-wrap-style:square" o:bullet="t">
         <v:imagedata r:id="rId2" o:title=""/>
       </v:shape>
     </w:pict>

</xml_diff>

<commit_message>
supression des blocs qui sont inutile car pas de data dedant
</commit_message>
<xml_diff>
--- a/ui/Altalents.MVC/Templates/Template_DT_Altea_2024_FirstPage - Copy.docx
+++ b/ui/Altalents.MVC/Templates/Template_DT_Altea_2024_FirstPage - Copy.docx
@@ -1851,6 +1851,8 @@
                 <w:bCs/>
                 <w:noProof/>
                 <w:color w:val="1D2263"/>
+                <w:sz w:val="2"/>
+                <w:szCs w:val="2"/>
               </w:rPr>
             </w:pPr>
           </w:p>
@@ -1868,8 +1870,8 @@
                 <w:b/>
                 <w:bCs/>
                 <w:color w:val="1D2263"/>
-                <w:sz w:val="16"/>
-                <w:szCs w:val="16"/>
+                <w:sz w:val="2"/>
+                <w:szCs w:val="2"/>
               </w:rPr>
             </w:pPr>
           </w:p>
@@ -2353,6 +2355,17 @@
         <w:rPr>
           <w:b/>
           <w:bCs/>
+          <w:sz w:val="2"/>
+          <w:szCs w:val="2"/>
+          <w:lang w:val="en-CA"/>
+        </w:rPr>
+      </w:pPr>
+    </w:p>
+    <w:p>
+      <w:pPr>
+        <w:rPr>
+          <w:b/>
+          <w:bCs/>
           <w:sz w:val="32"/>
           <w:szCs w:val="32"/>
           <w:lang w:val="en-CA"/>
@@ -2369,9 +2382,772 @@
         <w:t>{{TABLEAU_RECURSIF_COMPETENCES_METIER}}</w:t>
       </w:r>
     </w:p>
+    <w:p>
+      <w:pPr>
+        <w:rPr>
+          <w:b/>
+          <w:bCs/>
+          <w:sz w:val="2"/>
+          <w:szCs w:val="2"/>
+          <w:lang w:val="en-CA"/>
+        </w:rPr>
+      </w:pPr>
+    </w:p>
+    <w:p>
+      <w:pPr>
+        <w:rPr>
+          <w:b/>
+          <w:bCs/>
+          <w:sz w:val="2"/>
+          <w:szCs w:val="2"/>
+          <w:lang w:val="en-CA"/>
+        </w:rPr>
+      </w:pPr>
+    </w:p>
+    <w:tbl>
+      <w:tblPr>
+        <w:tblStyle w:val="TableGrid"/>
+        <w:tblW w:w="10514" w:type="dxa"/>
+        <w:tblBorders>
+          <w:top w:val="none" w:sz="0" w:space="0" w:color="auto"/>
+          <w:left w:val="none" w:sz="0" w:space="0" w:color="auto"/>
+          <w:bottom w:val="none" w:sz="0" w:space="0" w:color="auto"/>
+          <w:right w:val="none" w:sz="0" w:space="0" w:color="auto"/>
+          <w:insideH w:val="none" w:sz="0" w:space="0" w:color="auto"/>
+          <w:insideV w:val="none" w:sz="0" w:space="0" w:color="auto"/>
+        </w:tblBorders>
+        <w:shd w:val="clear" w:color="auto" w:fill="FFFFFF" w:themeFill="background1"/>
+        <w:tblCellMar>
+          <w:top w:w="113" w:type="dxa"/>
+          <w:bottom w:w="113" w:type="dxa"/>
+        </w:tblCellMar>
+        <w:tblLook w:val="04A0" w:firstRow="1" w:lastRow="0" w:firstColumn="1" w:lastColumn="0" w:noHBand="0" w:noVBand="1"/>
+      </w:tblPr>
+      <w:tblGrid>
+        <w:gridCol w:w="876"/>
+        <w:gridCol w:w="9638"/>
+      </w:tblGrid>
+      <w:tr>
+        <w:tc>
+          <w:tcPr>
+            <w:tcW w:w="876" w:type="dxa"/>
+            <w:shd w:val="clear" w:color="auto" w:fill="FFFFFF" w:themeFill="background1"/>
+            <w:vAlign w:val="center"/>
+          </w:tcPr>
+          <w:p>
+            <w:pPr>
+              <w:rPr>
+                <w:b/>
+                <w:bCs/>
+                <w:color w:val="7A4AFF"/>
+                <w:sz w:val="36"/>
+                <w:szCs w:val="36"/>
+              </w:rPr>
+            </w:pPr>
+            <w:bookmarkStart w:id="0" w:name="_Hlk184891001"/>
+            <w:r>
+              <w:rPr>
+                <w:b/>
+                <w:bCs/>
+                <w:noProof/>
+                <w:color w:val="1D2263"/>
+              </w:rPr>
+              <w:drawing>
+                <wp:inline distT="0" distB="0" distL="0" distR="0" wp14:anchorId="1A3F192E" wp14:editId="3EA98906">
+                  <wp:extent cx="419100" cy="419100"/>
+                  <wp:effectExtent l="0" t="0" r="0" b="0"/>
+                  <wp:docPr id="325822034" name="Image 11" descr="A blue graduation cap with a tassel&#10;&#10;Description automatically generated"/>
+                  <wp:cNvGraphicFramePr>
+                    <a:graphicFrameLocks xmlns:a="http://schemas.openxmlformats.org/drawingml/2006/main" noChangeAspect="1"/>
+                  </wp:cNvGraphicFramePr>
+                  <a:graphic xmlns:a="http://schemas.openxmlformats.org/drawingml/2006/main">
+                    <a:graphicData uri="http://schemas.openxmlformats.org/drawingml/2006/picture">
+                      <pic:pic xmlns:pic="http://schemas.openxmlformats.org/drawingml/2006/picture">
+                        <pic:nvPicPr>
+                          <pic:cNvPr id="325822034" name="Image 11" descr="A blue graduation cap with a tassel&#10;&#10;Description automatically generated"/>
+                          <pic:cNvPicPr/>
+                        </pic:nvPicPr>
+                        <pic:blipFill>
+                          <a:blip r:embed="rId22" cstate="print">
+                            <a:extLst>
+                              <a:ext uri="{28A0092B-C50C-407E-A947-70E740481C1C}">
+                                <a14:useLocalDpi xmlns:a14="http://schemas.microsoft.com/office/drawing/2010/main" val="0"/>
+                              </a:ext>
+                            </a:extLst>
+                          </a:blip>
+                          <a:stretch>
+                            <a:fillRect/>
+                          </a:stretch>
+                        </pic:blipFill>
+                        <pic:spPr>
+                          <a:xfrm flipH="1">
+                            <a:off x="0" y="0"/>
+                            <a:ext cx="420600" cy="420600"/>
+                          </a:xfrm>
+                          <a:prstGeom prst="rect">
+                            <a:avLst/>
+                          </a:prstGeom>
+                        </pic:spPr>
+                      </pic:pic>
+                    </a:graphicData>
+                  </a:graphic>
+                </wp:inline>
+              </w:drawing>
+            </w:r>
+          </w:p>
+        </w:tc>
+        <w:tc>
+          <w:tcPr>
+            <w:tcW w:w="9638" w:type="dxa"/>
+            <w:shd w:val="clear" w:color="auto" w:fill="FFFFFF" w:themeFill="background1"/>
+            <w:vAlign w:val="center"/>
+          </w:tcPr>
+          <w:p>
+            <w:pPr>
+              <w:rPr>
+                <w:b/>
+                <w:bCs/>
+                <w:color w:val="7A4AFF"/>
+                <w:sz w:val="36"/>
+                <w:szCs w:val="36"/>
+              </w:rPr>
+            </w:pPr>
+            <w:r>
+              <w:rPr>
+                <w:b/>
+                <w:bCs/>
+                <w:color w:val="1D2263"/>
+                <w:sz w:val="36"/>
+                <w:szCs w:val="36"/>
+              </w:rPr>
+              <w:t>Formations</w:t>
+            </w:r>
+          </w:p>
+        </w:tc>
+      </w:tr>
+      <w:bookmarkEnd w:id="0"/>
+    </w:tbl>
+    <w:p>
+      <w:pPr>
+        <w:rPr>
+          <w:b/>
+          <w:bCs/>
+          <w:sz w:val="2"/>
+          <w:szCs w:val="2"/>
+          <w:lang w:val="en-CA"/>
+        </w:rPr>
+      </w:pPr>
+    </w:p>
+    <w:p>
+      <w:pPr>
+        <w:rPr>
+          <w:b/>
+          <w:bCs/>
+          <w:sz w:val="32"/>
+          <w:szCs w:val="32"/>
+          <w:lang w:val="en-CA"/>
+        </w:rPr>
+      </w:pPr>
+      <w:r>
+        <w:rPr>
+          <w:b/>
+          <w:bCs/>
+          <w:sz w:val="32"/>
+          <w:szCs w:val="32"/>
+          <w:lang w:val="en-CA"/>
+        </w:rPr>
+        <w:t>{{TABLEAU_RECURSIF_FORMATIONS}}</w:t>
+      </w:r>
+    </w:p>
+    <w:p>
+      <w:pPr>
+        <w:rPr>
+          <w:b/>
+          <w:bCs/>
+          <w:sz w:val="2"/>
+          <w:szCs w:val="2"/>
+          <w:lang w:val="en-CA"/>
+        </w:rPr>
+      </w:pPr>
+    </w:p>
+    <w:tbl>
+      <w:tblPr>
+        <w:tblStyle w:val="TableGrid"/>
+        <w:tblpPr w:leftFromText="141" w:rightFromText="141" w:vertAnchor="text" w:horzAnchor="margin" w:tblpY="339"/>
+        <w:tblW w:w="10514" w:type="dxa"/>
+        <w:tblBorders>
+          <w:top w:val="none" w:sz="0" w:space="0" w:color="auto"/>
+          <w:left w:val="none" w:sz="0" w:space="0" w:color="auto"/>
+          <w:bottom w:val="none" w:sz="0" w:space="0" w:color="auto"/>
+          <w:right w:val="none" w:sz="0" w:space="0" w:color="auto"/>
+          <w:insideH w:val="none" w:sz="0" w:space="0" w:color="auto"/>
+          <w:insideV w:val="none" w:sz="0" w:space="0" w:color="auto"/>
+        </w:tblBorders>
+        <w:shd w:val="clear" w:color="auto" w:fill="FFFFFF" w:themeFill="background1"/>
+        <w:tblCellMar>
+          <w:top w:w="113" w:type="dxa"/>
+          <w:bottom w:w="113" w:type="dxa"/>
+        </w:tblCellMar>
+        <w:tblLook w:val="04A0" w:firstRow="1" w:lastRow="0" w:firstColumn="1" w:lastColumn="0" w:noHBand="0" w:noVBand="1"/>
+      </w:tblPr>
+      <w:tblGrid>
+        <w:gridCol w:w="876"/>
+        <w:gridCol w:w="9638"/>
+      </w:tblGrid>
+      <w:tr>
+        <w:tc>
+          <w:tcPr>
+            <w:tcW w:w="876" w:type="dxa"/>
+            <w:shd w:val="clear" w:color="auto" w:fill="FFFFFF" w:themeFill="background1"/>
+            <w:vAlign w:val="center"/>
+          </w:tcPr>
+          <w:p>
+            <w:pPr>
+              <w:rPr>
+                <w:b/>
+                <w:bCs/>
+                <w:color w:val="7A4AFF"/>
+                <w:sz w:val="36"/>
+                <w:szCs w:val="36"/>
+              </w:rPr>
+            </w:pPr>
+            <w:r>
+              <w:rPr>
+                <w:b/>
+                <w:bCs/>
+                <w:noProof/>
+                <w:color w:val="1D2263"/>
+              </w:rPr>
+              <w:drawing>
+                <wp:inline distT="0" distB="0" distL="0" distR="0" wp14:anchorId="00D748F6" wp14:editId="7434D833">
+                  <wp:extent cx="419100" cy="419100"/>
+                  <wp:effectExtent l="0" t="0" r="0" b="0"/>
+                  <wp:docPr id="70648099" name="Image 11" descr="A close-up of a check mark&#10;&#10;Description automatically generated"/>
+                  <wp:cNvGraphicFramePr>
+                    <a:graphicFrameLocks xmlns:a="http://schemas.openxmlformats.org/drawingml/2006/main" noChangeAspect="1"/>
+                  </wp:cNvGraphicFramePr>
+                  <a:graphic xmlns:a="http://schemas.openxmlformats.org/drawingml/2006/main">
+                    <a:graphicData uri="http://schemas.openxmlformats.org/drawingml/2006/picture">
+                      <pic:pic xmlns:pic="http://schemas.openxmlformats.org/drawingml/2006/picture">
+                        <pic:nvPicPr>
+                          <pic:cNvPr id="70648099" name="Image 11" descr="A close-up of a check mark&#10;&#10;Description automatically generated"/>
+                          <pic:cNvPicPr/>
+                        </pic:nvPicPr>
+                        <pic:blipFill>
+                          <a:blip r:embed="rId23" cstate="print">
+                            <a:extLst>
+                              <a:ext uri="{28A0092B-C50C-407E-A947-70E740481C1C}">
+                                <a14:useLocalDpi xmlns:a14="http://schemas.microsoft.com/office/drawing/2010/main" val="0"/>
+                              </a:ext>
+                            </a:extLst>
+                          </a:blip>
+                          <a:stretch>
+                            <a:fillRect/>
+                          </a:stretch>
+                        </pic:blipFill>
+                        <pic:spPr>
+                          <a:xfrm>
+                            <a:off x="0" y="0"/>
+                            <a:ext cx="457761" cy="457761"/>
+                          </a:xfrm>
+                          <a:prstGeom prst="rect">
+                            <a:avLst/>
+                          </a:prstGeom>
+                        </pic:spPr>
+                      </pic:pic>
+                    </a:graphicData>
+                  </a:graphic>
+                </wp:inline>
+              </w:drawing>
+            </w:r>
+          </w:p>
+        </w:tc>
+        <w:tc>
+          <w:tcPr>
+            <w:tcW w:w="9638" w:type="dxa"/>
+            <w:shd w:val="clear" w:color="auto" w:fill="FFFFFF" w:themeFill="background1"/>
+            <w:vAlign w:val="center"/>
+          </w:tcPr>
+          <w:p>
+            <w:pPr>
+              <w:rPr>
+                <w:b/>
+                <w:bCs/>
+                <w:color w:val="7A4AFF"/>
+                <w:sz w:val="36"/>
+                <w:szCs w:val="36"/>
+              </w:rPr>
+            </w:pPr>
+            <w:r>
+              <w:rPr>
+                <w:b/>
+                <w:bCs/>
+                <w:color w:val="1D2263"/>
+                <w:sz w:val="36"/>
+                <w:szCs w:val="36"/>
+              </w:rPr>
+              <w:t>Certifications</w:t>
+            </w:r>
+          </w:p>
+        </w:tc>
+      </w:tr>
+    </w:tbl>
+    <w:p>
+      <w:pPr>
+        <w:rPr>
+          <w:b/>
+          <w:bCs/>
+          <w:sz w:val="2"/>
+          <w:szCs w:val="2"/>
+          <w:lang w:val="en-CA"/>
+        </w:rPr>
+      </w:pPr>
+    </w:p>
+    <w:p>
+      <w:pPr>
+        <w:rPr>
+          <w:b/>
+          <w:bCs/>
+          <w:sz w:val="2"/>
+          <w:szCs w:val="2"/>
+          <w:lang w:val="en-CA"/>
+        </w:rPr>
+      </w:pPr>
+    </w:p>
+    <w:p>
+      <w:pPr>
+        <w:rPr>
+          <w:b/>
+          <w:bCs/>
+          <w:sz w:val="2"/>
+          <w:szCs w:val="2"/>
+          <w:lang w:val="en-CA"/>
+        </w:rPr>
+      </w:pPr>
+    </w:p>
+    <w:p>
+      <w:pPr>
+        <w:rPr>
+          <w:b/>
+          <w:bCs/>
+          <w:sz w:val="32"/>
+          <w:szCs w:val="32"/>
+          <w:lang w:val="en-CA"/>
+        </w:rPr>
+      </w:pPr>
+      <w:r>
+        <w:rPr>
+          <w:b/>
+          <w:bCs/>
+          <w:sz w:val="32"/>
+          <w:szCs w:val="32"/>
+          <w:lang w:val="en-CA"/>
+        </w:rPr>
+        <w:t>{{TABLEAU_RECURSIF_CERTIFICATIONS}}</w:t>
+      </w:r>
+    </w:p>
+    <w:p>
+      <w:pPr>
+        <w:rPr>
+          <w:b/>
+          <w:bCs/>
+          <w:sz w:val="2"/>
+          <w:szCs w:val="2"/>
+          <w:lang w:val="en-CA"/>
+        </w:rPr>
+      </w:pPr>
+    </w:p>
+    <w:p>
+      <w:pPr>
+        <w:rPr>
+          <w:b/>
+          <w:bCs/>
+          <w:sz w:val="2"/>
+          <w:szCs w:val="2"/>
+          <w:lang w:val="en-CA"/>
+        </w:rPr>
+      </w:pPr>
+    </w:p>
+    <w:tbl>
+      <w:tblPr>
+        <w:tblStyle w:val="TableGrid"/>
+        <w:tblW w:w="10514" w:type="dxa"/>
+        <w:tblBorders>
+          <w:top w:val="none" w:sz="0" w:space="0" w:color="auto"/>
+          <w:left w:val="none" w:sz="0" w:space="0" w:color="auto"/>
+          <w:bottom w:val="none" w:sz="0" w:space="0" w:color="auto"/>
+          <w:right w:val="none" w:sz="0" w:space="0" w:color="auto"/>
+          <w:insideH w:val="none" w:sz="0" w:space="0" w:color="auto"/>
+          <w:insideV w:val="none" w:sz="0" w:space="0" w:color="auto"/>
+        </w:tblBorders>
+        <w:shd w:val="clear" w:color="auto" w:fill="FFFFFF" w:themeFill="background1"/>
+        <w:tblCellMar>
+          <w:top w:w="113" w:type="dxa"/>
+          <w:bottom w:w="113" w:type="dxa"/>
+        </w:tblCellMar>
+        <w:tblLook w:val="04A0" w:firstRow="1" w:lastRow="0" w:firstColumn="1" w:lastColumn="0" w:noHBand="0" w:noVBand="1"/>
+      </w:tblPr>
+      <w:tblGrid>
+        <w:gridCol w:w="962"/>
+        <w:gridCol w:w="9552"/>
+      </w:tblGrid>
+      <w:tr>
+        <w:tc>
+          <w:tcPr>
+            <w:tcW w:w="962" w:type="dxa"/>
+            <w:shd w:val="clear" w:color="auto" w:fill="FFFFFF" w:themeFill="background1"/>
+            <w:vAlign w:val="center"/>
+          </w:tcPr>
+          <w:p>
+            <w:pPr>
+              <w:rPr>
+                <w:b/>
+                <w:bCs/>
+                <w:color w:val="7A4AFF"/>
+                <w:sz w:val="36"/>
+                <w:szCs w:val="36"/>
+              </w:rPr>
+            </w:pPr>
+            <w:r>
+              <w:rPr>
+                <w:b/>
+                <w:bCs/>
+                <w:noProof/>
+                <w:color w:val="1D2263"/>
+              </w:rPr>
+              <w:drawing>
+                <wp:inline distT="0" distB="0" distL="0" distR="0" wp14:anchorId="6EC6DE3C" wp14:editId="5E488713">
+                  <wp:extent cx="474134" cy="474134"/>
+                  <wp:effectExtent l="0" t="0" r="0" b="0"/>
+                  <wp:docPr id="1402148652" name="Image 11"/>
+                  <wp:cNvGraphicFramePr>
+                    <a:graphicFrameLocks xmlns:a="http://schemas.openxmlformats.org/drawingml/2006/main" noChangeAspect="1"/>
+                  </wp:cNvGraphicFramePr>
+                  <a:graphic xmlns:a="http://schemas.openxmlformats.org/drawingml/2006/main">
+                    <a:graphicData uri="http://schemas.openxmlformats.org/drawingml/2006/picture">
+                      <pic:pic xmlns:pic="http://schemas.openxmlformats.org/drawingml/2006/picture">
+                        <pic:nvPicPr>
+                          <pic:cNvPr id="1402148652" name="Image 11"/>
+                          <pic:cNvPicPr/>
+                        </pic:nvPicPr>
+                        <pic:blipFill>
+                          <a:blip r:embed="rId24" cstate="print">
+                            <a:extLst>
+                              <a:ext uri="{28A0092B-C50C-407E-A947-70E740481C1C}">
+                                <a14:useLocalDpi xmlns:a14="http://schemas.microsoft.com/office/drawing/2010/main" val="0"/>
+                              </a:ext>
+                            </a:extLst>
+                          </a:blip>
+                          <a:stretch>
+                            <a:fillRect/>
+                          </a:stretch>
+                        </pic:blipFill>
+                        <pic:spPr>
+                          <a:xfrm>
+                            <a:off x="0" y="0"/>
+                            <a:ext cx="524858" cy="524858"/>
+                          </a:xfrm>
+                          <a:prstGeom prst="rect">
+                            <a:avLst/>
+                          </a:prstGeom>
+                        </pic:spPr>
+                      </pic:pic>
+                    </a:graphicData>
+                  </a:graphic>
+                </wp:inline>
+              </w:drawing>
+            </w:r>
+          </w:p>
+        </w:tc>
+        <w:tc>
+          <w:tcPr>
+            <w:tcW w:w="9552" w:type="dxa"/>
+            <w:shd w:val="clear" w:color="auto" w:fill="FFFFFF" w:themeFill="background1"/>
+            <w:vAlign w:val="center"/>
+          </w:tcPr>
+          <w:p>
+            <w:pPr>
+              <w:rPr>
+                <w:b/>
+                <w:bCs/>
+                <w:color w:val="7A4AFF"/>
+                <w:sz w:val="36"/>
+                <w:szCs w:val="36"/>
+              </w:rPr>
+            </w:pPr>
+            <w:r>
+              <w:rPr>
+                <w:b/>
+                <w:bCs/>
+                <w:color w:val="1D2263"/>
+                <w:sz w:val="36"/>
+                <w:szCs w:val="36"/>
+              </w:rPr>
+              <w:t>Langues</w:t>
+            </w:r>
+          </w:p>
+        </w:tc>
+      </w:tr>
+    </w:tbl>
+    <w:p>
+      <w:pPr>
+        <w:rPr>
+          <w:b/>
+          <w:bCs/>
+          <w:sz w:val="2"/>
+          <w:szCs w:val="2"/>
+          <w:lang w:val="en-CA"/>
+        </w:rPr>
+      </w:pPr>
+    </w:p>
+    <w:p>
+      <w:pPr>
+        <w:rPr>
+          <w:b/>
+          <w:bCs/>
+          <w:sz w:val="32"/>
+          <w:szCs w:val="32"/>
+          <w:lang w:val="en-CA"/>
+        </w:rPr>
+      </w:pPr>
+      <w:r>
+        <w:rPr>
+          <w:b/>
+          <w:bCs/>
+          <w:sz w:val="32"/>
+          <w:szCs w:val="32"/>
+          <w:lang w:val="en-CA"/>
+        </w:rPr>
+        <w:t>{{TABLEAU_RECURSIF_LANGUES}}</w:t>
+      </w:r>
+    </w:p>
+    <w:p>
+      <w:pPr>
+        <w:rPr>
+          <w:b/>
+          <w:bCs/>
+          <w:lang w:val="en-CA"/>
+        </w:rPr>
+      </w:pPr>
+    </w:p>
+    <w:tbl>
+      <w:tblPr>
+        <w:tblStyle w:val="TableGrid"/>
+        <w:tblpPr w:leftFromText="141" w:rightFromText="141" w:vertAnchor="text" w:horzAnchor="margin" w:tblpY="43"/>
+        <w:tblW w:w="10514" w:type="dxa"/>
+        <w:tblBorders>
+          <w:top w:val="none" w:sz="0" w:space="0" w:color="auto"/>
+          <w:left w:val="none" w:sz="0" w:space="0" w:color="auto"/>
+          <w:bottom w:val="none" w:sz="0" w:space="0" w:color="auto"/>
+          <w:right w:val="none" w:sz="0" w:space="0" w:color="auto"/>
+          <w:insideH w:val="none" w:sz="0" w:space="0" w:color="auto"/>
+          <w:insideV w:val="none" w:sz="0" w:space="0" w:color="auto"/>
+        </w:tblBorders>
+        <w:shd w:val="clear" w:color="auto" w:fill="FFFFFF" w:themeFill="background1"/>
+        <w:tblCellMar>
+          <w:top w:w="113" w:type="dxa"/>
+          <w:bottom w:w="113" w:type="dxa"/>
+        </w:tblCellMar>
+        <w:tblLook w:val="04A0" w:firstRow="1" w:lastRow="0" w:firstColumn="1" w:lastColumn="0" w:noHBand="0" w:noVBand="1"/>
+      </w:tblPr>
+      <w:tblGrid>
+        <w:gridCol w:w="883"/>
+        <w:gridCol w:w="9631"/>
+      </w:tblGrid>
+      <w:tr>
+        <w:tc>
+          <w:tcPr>
+            <w:tcW w:w="883" w:type="dxa"/>
+            <w:shd w:val="clear" w:color="auto" w:fill="FFFFFF" w:themeFill="background1"/>
+            <w:vAlign w:val="center"/>
+          </w:tcPr>
+          <w:p>
+            <w:pPr>
+              <w:rPr>
+                <w:b/>
+                <w:bCs/>
+                <w:color w:val="7A4AFF"/>
+                <w:sz w:val="36"/>
+                <w:szCs w:val="36"/>
+              </w:rPr>
+            </w:pPr>
+            <w:r>
+              <w:rPr>
+                <w:b/>
+                <w:bCs/>
+                <w:noProof/>
+                <w:color w:val="1D2263"/>
+              </w:rPr>
+              <w:drawing>
+                <wp:inline distT="0" distB="0" distL="0" distR="0" wp14:anchorId="5FA8F70A" wp14:editId="701A1944">
+                  <wp:extent cx="419100" cy="419100"/>
+                  <wp:effectExtent l="0" t="0" r="4445" b="0"/>
+                  <wp:docPr id="125236212" name="Image 11" descr="Une image contenant accessoire, sac, Bagages et sacs, sac à main&#10;&#10;Description générée automatiquement"/>
+                  <wp:cNvGraphicFramePr>
+                    <a:graphicFrameLocks xmlns:a="http://schemas.openxmlformats.org/drawingml/2006/main" noChangeAspect="1"/>
+                  </wp:cNvGraphicFramePr>
+                  <a:graphic xmlns:a="http://schemas.openxmlformats.org/drawingml/2006/main">
+                    <a:graphicData uri="http://schemas.openxmlformats.org/drawingml/2006/picture">
+                      <pic:pic xmlns:pic="http://schemas.openxmlformats.org/drawingml/2006/picture">
+                        <pic:nvPicPr>
+                          <pic:cNvPr id="125236212" name="Image 11" descr="Une image contenant accessoire, sac, Bagages et sacs, sac à main&#10;&#10;Description générée automatiquement"/>
+                          <pic:cNvPicPr/>
+                        </pic:nvPicPr>
+                        <pic:blipFill>
+                          <a:blip r:embed="rId25" cstate="print">
+                            <a:extLst>
+                              <a:ext uri="{28A0092B-C50C-407E-A947-70E740481C1C}">
+                                <a14:useLocalDpi xmlns:a14="http://schemas.microsoft.com/office/drawing/2010/main" val="0"/>
+                              </a:ext>
+                            </a:extLst>
+                          </a:blip>
+                          <a:stretch>
+                            <a:fillRect/>
+                          </a:stretch>
+                        </pic:blipFill>
+                        <pic:spPr>
+                          <a:xfrm flipH="1">
+                            <a:off x="0" y="0"/>
+                            <a:ext cx="419100" cy="419100"/>
+                          </a:xfrm>
+                          <a:prstGeom prst="rect">
+                            <a:avLst/>
+                          </a:prstGeom>
+                        </pic:spPr>
+                      </pic:pic>
+                    </a:graphicData>
+                  </a:graphic>
+                </wp:inline>
+              </w:drawing>
+            </w:r>
+          </w:p>
+        </w:tc>
+        <w:tc>
+          <w:tcPr>
+            <w:tcW w:w="9631" w:type="dxa"/>
+            <w:shd w:val="clear" w:color="auto" w:fill="FFFFFF" w:themeFill="background1"/>
+            <w:vAlign w:val="center"/>
+          </w:tcPr>
+          <w:p>
+            <w:pPr>
+              <w:rPr>
+                <w:b/>
+                <w:bCs/>
+                <w:color w:val="7A4AFF"/>
+                <w:sz w:val="36"/>
+                <w:szCs w:val="36"/>
+              </w:rPr>
+            </w:pPr>
+            <w:r>
+              <w:rPr>
+                <w:b/>
+                <w:bCs/>
+                <w:color w:val="1D2263"/>
+                <w:sz w:val="36"/>
+                <w:szCs w:val="36"/>
+              </w:rPr>
+              <w:t>Expériences</w:t>
+            </w:r>
+            <w:r>
+              <w:rPr>
+                <w:b/>
+                <w:bCs/>
+                <w:color w:val="1D2263"/>
+                <w:sz w:val="36"/>
+                <w:szCs w:val="36"/>
+              </w:rPr>
+              <w:t xml:space="preserve"> </w:t>
+            </w:r>
+            <w:r>
+              <w:rPr>
+                <w:b/>
+                <w:bCs/>
+                <w:color w:val="7A4AFF"/>
+                <w:sz w:val="36"/>
+                <w:szCs w:val="36"/>
+              </w:rPr>
+              <w:t>Professionnelles</w:t>
+            </w:r>
+          </w:p>
+        </w:tc>
+      </w:tr>
+    </w:tbl>
+    <w:p>
+      <w:pPr>
+        <w:rPr>
+          <w:b/>
+          <w:bCs/>
+          <w:sz w:val="2"/>
+          <w:szCs w:val="2"/>
+          <w:lang w:val="en-CA"/>
+        </w:rPr>
+      </w:pPr>
+    </w:p>
+    <w:p>
+      <w:pPr>
+        <w:rPr>
+          <w:b/>
+          <w:bCs/>
+          <w:sz w:val="2"/>
+          <w:szCs w:val="2"/>
+          <w:lang w:val="en-CA"/>
+        </w:rPr>
+      </w:pPr>
+    </w:p>
+    <w:p>
+      <w:pPr>
+        <w:rPr>
+          <w:b/>
+          <w:bCs/>
+          <w:sz w:val="32"/>
+          <w:szCs w:val="32"/>
+          <w:lang w:val="en-CA"/>
+        </w:rPr>
+      </w:pPr>
+      <w:r>
+        <w:rPr>
+          <w:b/>
+          <w:bCs/>
+          <w:sz w:val="32"/>
+          <w:szCs w:val="32"/>
+          <w:lang w:val="en-CA"/>
+        </w:rPr>
+        <w:t>{{</w:t>
+      </w:r>
+      <w:r>
+        <w:rPr>
+          <w:b/>
+          <w:bCs/>
+          <w:sz w:val="32"/>
+          <w:szCs w:val="32"/>
+          <w:lang w:val="en-CA"/>
+        </w:rPr>
+        <w:t>LIST_EXPERIENCES_PRO</w:t>
+      </w:r>
+      <w:r>
+        <w:rPr>
+          <w:b/>
+          <w:bCs/>
+          <w:sz w:val="32"/>
+          <w:szCs w:val="32"/>
+          <w:lang w:val="en-CA"/>
+        </w:rPr>
+        <w:t>}}</w:t>
+      </w:r>
+    </w:p>
+    <w:p>
+      <w:pPr>
+        <w:rPr>
+          <w:b/>
+          <w:bCs/>
+          <w:sz w:val="16"/>
+          <w:szCs w:val="16"/>
+        </w:rPr>
+      </w:pPr>
+    </w:p>
     <w:sectPr>
-      <w:headerReference w:type="default" r:id="rId22"/>
-      <w:footerReference w:type="default" r:id="rId23"/>
+      <w:headerReference w:type="default" r:id="rId26"/>
+      <w:footerReference w:type="default" r:id="rId27"/>
       <w:pgSz w:w="11906" w:h="16838"/>
       <w:pgMar w:top="720" w:right="720" w:bottom="720" w:left="720" w:header="708" w:footer="708" w:gutter="0"/>
       <w:cols w:space="708"/>
@@ -2714,14 +3490,14 @@
         <v:path o:extrusionok="f" gradientshapeok="t" o:connecttype="rect"/>
         <o:lock v:ext="edit" aspectratio="t"/>
       </v:shapetype>
-      <v:shape id="_x0000_i1036" type="#_x0000_t75" style="width:13.5pt;height:13.5pt;visibility:visible;mso-wrap-style:square" o:bullet="t">
+      <v:shape id="_x0000_i1312" type="#_x0000_t75" style="width:13.5pt;height:13.5pt;visibility:visible;mso-wrap-style:square" o:bullet="t">
         <v:imagedata r:id="rId1" o:title=""/>
       </v:shape>
     </w:pict>
   </w:numPicBullet>
   <w:numPicBullet w:numPicBulletId="1">
     <w:pict>
-      <v:shape id="_x0000_i1037" type="#_x0000_t75" style="width:13.5pt;height:13.5pt;visibility:visible;mso-wrap-style:square" o:bullet="t">
+      <v:shape id="_x0000_i1313" type="#_x0000_t75" style="width:13.5pt;height:13.5pt;visibility:visible;mso-wrap-style:square" o:bullet="t">
         <v:imagedata r:id="rId2" o:title=""/>
       </v:shape>
     </w:pict>
@@ -4906,6 +5682,7 @@
   <w:style w:type="paragraph" w:default="1" w:styleId="Normal">
     <w:name w:val="Normal"/>
     <w:qFormat/>
+    <w:rsid w:val="004569E9"/>
   </w:style>
   <w:style w:type="paragraph" w:styleId="Heading1">
     <w:name w:val="heading 1"/>

</xml_diff>